<commit_message>
release of validation software version 2.1
</commit_message>
<xml_diff>
--- a/CrosslinkValidation/Instruction.docx
+++ b/CrosslinkValidation/Instruction.docx
@@ -121,6 +121,30 @@
     </w:p>
     <w:p>
       <w:pPr>
+        <w:rPr>
+          <w:b/>
+          <w:noProof/>
+          <w:sz w:val="28"/>
+          <w:szCs w:val="28"/>
+        </w:rPr>
+      </w:pPr>
+      <w:r>
+        <w:rPr>
+          <w:b/>
+          <w:noProof/>
+          <w:sz w:val="28"/>
+          <w:szCs w:val="28"/>
+        </w:rPr>
+        <w:t>Lauching the program</w:t>
+      </w:r>
+    </w:p>
+    <w:p>
+      <w:pPr>
+        <w:pStyle w:val="ListParagraph"/>
+        <w:numPr>
+          <w:ilvl w:val="0"/>
+          <w:numId w:val="8"/>
+        </w:numPr>
         <w:jc w:val="both"/>
         <w:rPr>
           <w:noProof/>
@@ -128,10 +152,80 @@
       </w:pPr>
       <w:r>
         <w:rPr>
-          <w:b/>
-          <w:noProof/>
-        </w:rPr>
-        <w:t xml:space="preserve">To specify the </w:t>
+          <w:noProof/>
+        </w:rPr>
+        <w:t>On Unix-like system (e.g. Linux)</w:t>
+      </w:r>
+    </w:p>
+    <w:p>
+      <w:pPr>
+        <w:pStyle w:val="ListParagraph"/>
+        <w:jc w:val="both"/>
+        <w:rPr>
+          <w:noProof/>
+        </w:rPr>
+      </w:pPr>
+      <w:r>
+        <w:rPr>
+          <w:noProof/>
+        </w:rPr>
+        <w:t>$sh run.sh</w:t>
+      </w:r>
+    </w:p>
+    <w:p>
+      <w:pPr>
+        <w:pStyle w:val="ListParagraph"/>
+        <w:numPr>
+          <w:ilvl w:val="0"/>
+          <w:numId w:val="8"/>
+        </w:numPr>
+        <w:jc w:val="both"/>
+        <w:rPr>
+          <w:noProof/>
+        </w:rPr>
+      </w:pPr>
+      <w:r>
+        <w:rPr>
+          <w:noProof/>
+        </w:rPr>
+        <w:t>On Windows</w:t>
+      </w:r>
+    </w:p>
+    <w:p>
+      <w:pPr>
+        <w:pStyle w:val="ListParagraph"/>
+        <w:jc w:val="both"/>
+        <w:rPr>
+          <w:noProof/>
+        </w:rPr>
+      </w:pPr>
+      <w:r>
+        <w:rPr>
+          <w:noProof/>
+        </w:rPr>
+        <w:t>Double click on the run.bat or execute it in the command line console.</w:t>
+      </w:r>
+    </w:p>
+    <w:p>
+      <w:pPr>
+        <w:jc w:val="both"/>
+        <w:rPr>
+          <w:noProof/>
+        </w:rPr>
+      </w:pPr>
+      <w:r>
+        <w:rPr>
+          <w:b/>
+          <w:noProof/>
+        </w:rPr>
+        <w:t xml:space="preserve">Specification of </w:t>
+      </w:r>
+      <w:r>
+        <w:rPr>
+          <w:b/>
+          <w:noProof/>
+        </w:rPr>
+        <w:t xml:space="preserve"> the </w:t>
       </w:r>
       <w:r>
         <w:rPr>
@@ -365,6 +459,7 @@
             <w:r>
               <w:rPr>
                 <w:noProof/>
+                <w:lang w:val="en-AU" w:eastAsia="zh-CN"/>
               </w:rPr>
               <w:drawing>
                 <wp:inline distT="0" distB="0" distL="0" distR="0">
@@ -654,29 +749,7 @@
           <w:szCs w:val="20"/>
           <w:lang w:val="en-AU"/>
         </w:rPr>
-        <w:t>&lt;</w:t>
-      </w:r>
-      <w:proofErr w:type="gramStart"/>
-      <w:r>
-        <w:rPr>
-          <w:rFonts w:ascii="Courier New" w:hAnsi="Courier New" w:cs="Courier New"/>
-          <w:i/>
-          <w:sz w:val="20"/>
-          <w:szCs w:val="20"/>
-          <w:lang w:val="en-AU"/>
-        </w:rPr>
-        <w:t>!DOCTYPE</w:t>
-      </w:r>
-      <w:proofErr w:type="gramEnd"/>
-      <w:r>
-        <w:rPr>
-          <w:rFonts w:ascii="Courier New" w:hAnsi="Courier New" w:cs="Courier New"/>
-          <w:i/>
-          <w:sz w:val="20"/>
-          <w:szCs w:val="20"/>
-          <w:lang w:val="en-AU"/>
-        </w:rPr>
-        <w:t xml:space="preserve"> article SYSTEM "../article.dtd"&gt;</w:t>
+        <w:t>&lt;!DOCTYPE article SYSTEM "../article.dtd"&gt;</w:t>
       </w:r>
       <w:r>
         <w:rPr>
@@ -738,6 +811,7 @@
           <w:b/>
           <w:noProof/>
         </w:rPr>
+        <w:lastRenderedPageBreak/>
         <w:t>Split</w:t>
       </w:r>
       <w:r>
@@ -985,7 +1059,6 @@
         <w:rPr>
           <w:noProof/>
         </w:rPr>
-        <w:lastRenderedPageBreak/>
         <w:t>After spliting the run,</w:t>
       </w:r>
       <w:r>
@@ -1687,7 +1760,11 @@
               <w:t>CJK Wikipedia</w:t>
             </w:r>
             <w:r>
-              <w:t xml:space="preserve"> Collections Dialog is open and you can browse and select </w:t>
+              <w:t xml:space="preserve"> Collections Dialog is open and you can </w:t>
+            </w:r>
+            <w:r>
+              <w:lastRenderedPageBreak/>
+              <w:t xml:space="preserve">browse and select </w:t>
             </w:r>
             <w:r>
               <w:t xml:space="preserve">the </w:t>
@@ -1753,7 +1830,6 @@
               </w:numPr>
             </w:pPr>
             <w:r>
-              <w:lastRenderedPageBreak/>
               <w:t>Next,</w:t>
             </w:r>
             <w:r>
@@ -2235,6 +2311,7 @@
                 <w:noProof/>
                 <w:lang w:val="en-AU" w:eastAsia="zh-CN"/>
               </w:rPr>
+              <w:lastRenderedPageBreak/>
               <w:drawing>
                 <wp:inline distT="0" distB="0" distL="0" distR="0">
                   <wp:extent cx="2835468" cy="1080264"/>
@@ -2333,7 +2410,6 @@
                 <w:noProof/>
                 <w:lang w:val="en-AU" w:eastAsia="en-AU"/>
               </w:rPr>
-              <w:lastRenderedPageBreak/>
               <w:pict>
                 <v:roundrect id="_x0000_s1043" style="position:absolute;left:0;text-align:left;margin-left:9.35pt;margin-top:30.7pt;width:87.05pt;height:107.7pt;z-index:251673600;mso-position-horizontal-relative:text;mso-position-vertical-relative:text" arcsize="10923f" filled="f" strokecolor="#943634 [2405]">
                   <v:textbox>
@@ -2746,100 +2822,6 @@
         <w:ind w:left="-57" w:right="-57"/>
         <w:jc w:val="center"/>
       </w:pPr>
-    </w:p>
-    <w:p/>
-    <w:p>
-      <w:pPr>
-        <w:rPr>
-          <w:b/>
-          <w:noProof/>
-          <w:sz w:val="28"/>
-          <w:szCs w:val="28"/>
-        </w:rPr>
-      </w:pPr>
-      <w:r>
-        <w:rPr>
-          <w:b/>
-          <w:noProof/>
-          <w:sz w:val="28"/>
-          <w:szCs w:val="28"/>
-        </w:rPr>
-        <w:t>Lauching the program</w:t>
-      </w:r>
-    </w:p>
-    <w:p>
-      <w:pPr>
-        <w:pStyle w:val="ListParagraph"/>
-        <w:numPr>
-          <w:ilvl w:val="0"/>
-          <w:numId w:val="8"/>
-        </w:numPr>
-        <w:jc w:val="both"/>
-        <w:rPr>
-          <w:noProof/>
-        </w:rPr>
-      </w:pPr>
-      <w:r>
-        <w:rPr>
-          <w:noProof/>
-        </w:rPr>
-        <w:t>On Unix-like system (e.g. Linux)</w:t>
-      </w:r>
-    </w:p>
-    <w:p>
-      <w:pPr>
-        <w:pStyle w:val="ListParagraph"/>
-        <w:jc w:val="both"/>
-        <w:rPr>
-          <w:noProof/>
-        </w:rPr>
-      </w:pPr>
-      <w:r>
-        <w:rPr>
-          <w:noProof/>
-        </w:rPr>
-        <w:t>$sh run.sh</w:t>
-      </w:r>
-    </w:p>
-    <w:p>
-      <w:pPr>
-        <w:pStyle w:val="ListParagraph"/>
-        <w:numPr>
-          <w:ilvl w:val="0"/>
-          <w:numId w:val="8"/>
-        </w:numPr>
-        <w:jc w:val="both"/>
-        <w:rPr>
-          <w:noProof/>
-        </w:rPr>
-      </w:pPr>
-      <w:r>
-        <w:rPr>
-          <w:noProof/>
-        </w:rPr>
-        <w:t xml:space="preserve">On </w:t>
-      </w:r>
-      <w:r>
-        <w:rPr>
-          <w:noProof/>
-        </w:rPr>
-        <w:t>Windows</w:t>
-      </w:r>
-    </w:p>
-    <w:p>
-      <w:pPr>
-        <w:pStyle w:val="ListParagraph"/>
-        <w:jc w:val="both"/>
-        <w:rPr>
-          <w:noProof/>
-        </w:rPr>
-      </w:pPr>
-      <w:r>
-        <w:rPr>
-          <w:noProof/>
-        </w:rPr>
-        <w:t>Double click on the run.bat or execute it in the command line console.</w:t>
-      </w:r>
     </w:p>
     <w:p>
       <w:pPr>

</xml_diff>

<commit_message>
updated the validation tool scripts
</commit_message>
<xml_diff>
--- a/CrosslinkValidation/Instruction.docx
+++ b/CrosslinkValidation/Instruction.docx
@@ -54,7 +54,7 @@
           <w:b/>
           <w:noProof/>
         </w:rPr>
-        <w:t>0</w:t>
+        <w:t>2</w:t>
       </w:r>
     </w:p>
     <w:p>
@@ -116,11 +116,42 @@
         <w:rPr>
           <w:noProof/>
         </w:rPr>
+        <w:t>s</w:t>
+      </w:r>
+      <w:r>
+        <w:rPr>
+          <w:noProof/>
+        </w:rPr>
         <w:t>.</w:t>
       </w:r>
-    </w:p>
-    <w:p>
-      <w:pPr>
+      <w:r>
+        <w:rPr>
+          <w:noProof/>
+        </w:rPr>
+        <w:t xml:space="preserve"> The validation tool package includes three programs: CrosslinkValidation (GUI),  RunChecker(CMD), XML2TXT(CMD).</w:t>
+      </w:r>
+    </w:p>
+    <w:p>
+      <w:pPr>
+        <w:pStyle w:val="Heading1"/>
+        <w:rPr>
+          <w:noProof/>
+        </w:rPr>
+      </w:pPr>
+      <w:r>
+        <w:rPr>
+          <w:noProof/>
+        </w:rPr>
+        <w:t>CrosslinkValidation (GUI)</w:t>
+      </w:r>
+    </w:p>
+    <w:p>
+      <w:pPr>
+        <w:pStyle w:val="ListParagraph"/>
+        <w:numPr>
+          <w:ilvl w:val="1"/>
+          <w:numId w:val="13"/>
+        </w:numPr>
         <w:rPr>
           <w:b/>
           <w:noProof/>
@@ -755,7 +786,14 @@
         <w:rPr>
           <w:noProof/>
         </w:rPr>
-        <w:t>, the DTD file must be placed in the right location for the W</w:t>
+        <w:t xml:space="preserve">, the DTD file must be placed in the right location for the </w:t>
+      </w:r>
+      <w:r>
+        <w:rPr>
+          <w:noProof/>
+        </w:rPr>
+        <w:lastRenderedPageBreak/>
+        <w:t>W</w:t>
       </w:r>
       <w:r>
         <w:rPr>
@@ -811,7 +849,6 @@
           <w:b/>
           <w:noProof/>
         </w:rPr>
-        <w:lastRenderedPageBreak/>
         <w:t>Split</w:t>
       </w:r>
       <w:r>
@@ -1627,6 +1664,11 @@
     </w:p>
     <w:p>
       <w:pPr>
+        <w:pStyle w:val="ListParagraph"/>
+        <w:numPr>
+          <w:ilvl w:val="1"/>
+          <w:numId w:val="13"/>
+        </w:numPr>
         <w:rPr>
           <w:b/>
           <w:sz w:val="28"/>
@@ -1754,17 +1796,14 @@
               </w:numPr>
             </w:pPr>
             <w:r>
+              <w:lastRenderedPageBreak/>
               <w:t xml:space="preserve">As you can see, the </w:t>
             </w:r>
             <w:r>
               <w:t>CJK Wikipedia</w:t>
             </w:r>
             <w:r>
-              <w:t xml:space="preserve"> Collections Dialog is open and you can </w:t>
-            </w:r>
-            <w:r>
-              <w:lastRenderedPageBreak/>
-              <w:t xml:space="preserve">browse and select </w:t>
+              <w:t xml:space="preserve"> Collections Dialog is open and you can browse and select </w:t>
             </w:r>
             <w:r>
               <w:t xml:space="preserve">the </w:t>
@@ -2186,7 +2225,15 @@
                 <w:noProof/>
                 <w:lang w:val="en-AU" w:eastAsia="en-AU"/>
               </w:rPr>
-              <w:t xml:space="preserve"> their respective position on the document but nearby or overlapping.</w:t>
+              <w:t xml:space="preserve"> their respective position on the document but nearby or </w:t>
+            </w:r>
+            <w:r>
+              <w:rPr>
+                <w:noProof/>
+                <w:lang w:val="en-AU" w:eastAsia="en-AU"/>
+              </w:rPr>
+              <w:lastRenderedPageBreak/>
+              <w:t>overlapping.</w:t>
             </w:r>
           </w:p>
           <w:p/>
@@ -2825,6 +2872,590 @@
     </w:p>
     <w:p>
       <w:pPr>
+        <w:pStyle w:val="Heading1"/>
+        <w:rPr>
+          <w:noProof/>
+        </w:rPr>
+      </w:pPr>
+      <w:r>
+        <w:rPr>
+          <w:noProof/>
+        </w:rPr>
+        <w:t>RunChecker</w:t>
+      </w:r>
+    </w:p>
+    <w:p>
+      <w:r>
+        <w:t>This script will help you to check if you have all anchors correctly specified with the</w:t>
+      </w:r>
+      <w:r>
+        <w:t xml:space="preserve"> given</w:t>
+      </w:r>
+      <w:r>
+        <w:t xml:space="preserve"> offset and length. </w:t>
+      </w:r>
+      <w:r>
+        <w:t xml:space="preserve"> If recommended anchors have correct offset and length, information will be directed to stdout, otherwise the detailed error message will be </w:t>
+      </w:r>
+      <w:r>
+        <w:t>re</w:t>
+      </w:r>
+      <w:r>
+        <w:t>directed to stderr.</w:t>
+      </w:r>
+    </w:p>
+    <w:p>
+      <w:pPr>
+        <w:rPr>
+          <w:b/>
+          <w:noProof/>
+          <w:sz w:val="28"/>
+          <w:szCs w:val="28"/>
+        </w:rPr>
+      </w:pPr>
+      <w:r>
+        <w:rPr>
+          <w:b/>
+          <w:noProof/>
+          <w:sz w:val="28"/>
+          <w:szCs w:val="28"/>
+        </w:rPr>
+        <w:t>Usage:</w:t>
+      </w:r>
+    </w:p>
+    <w:p>
+      <w:pPr>
+        <w:pStyle w:val="ListParagraph"/>
+        <w:numPr>
+          <w:ilvl w:val="0"/>
+          <w:numId w:val="8"/>
+        </w:numPr>
+        <w:jc w:val="both"/>
+        <w:rPr>
+          <w:noProof/>
+        </w:rPr>
+      </w:pPr>
+      <w:r>
+        <w:rPr>
+          <w:noProof/>
+        </w:rPr>
+        <w:t>On Unix-like system (e.g. Linux)</w:t>
+      </w:r>
+    </w:p>
+    <w:p>
+      <w:pPr>
+        <w:pStyle w:val="ListParagraph"/>
+        <w:jc w:val="both"/>
+        <w:rPr>
+          <w:noProof/>
+        </w:rPr>
+      </w:pPr>
+      <w:r>
+        <w:rPr>
+          <w:noProof/>
+        </w:rPr>
+        <w:t>$</w:t>
+      </w:r>
+      <w:r>
+        <w:rPr>
+          <w:noProof/>
+        </w:rPr>
+        <w:t>./</w:t>
+      </w:r>
+      <w:r>
+        <w:rPr>
+          <w:noProof/>
+        </w:rPr>
+        <w:t>checkrun.sh run1.xml [run2.xml] …</w:t>
+      </w:r>
+    </w:p>
+    <w:p>
+      <w:pPr>
+        <w:pStyle w:val="ListParagraph"/>
+        <w:jc w:val="both"/>
+        <w:rPr>
+          <w:noProof/>
+        </w:rPr>
+      </w:pPr>
+    </w:p>
+    <w:p>
+      <w:pPr>
+        <w:pStyle w:val="ListParagraph"/>
+        <w:jc w:val="both"/>
+        <w:rPr>
+          <w:noProof/>
+        </w:rPr>
+      </w:pPr>
+    </w:p>
+    <w:p>
+      <w:pPr>
+        <w:pStyle w:val="ListParagraph"/>
+        <w:numPr>
+          <w:ilvl w:val="0"/>
+          <w:numId w:val="8"/>
+        </w:numPr>
+        <w:jc w:val="both"/>
+        <w:rPr>
+          <w:noProof/>
+        </w:rPr>
+      </w:pPr>
+      <w:r>
+        <w:rPr>
+          <w:noProof/>
+        </w:rPr>
+        <w:t>On Windows</w:t>
+      </w:r>
+    </w:p>
+    <w:p>
+      <w:pPr>
+        <w:pStyle w:val="ListParagraph"/>
+        <w:jc w:val="both"/>
+        <w:rPr>
+          <w:noProof/>
+        </w:rPr>
+      </w:pPr>
+      <w:r>
+        <w:rPr>
+          <w:noProof/>
+        </w:rPr>
+        <w:t>&gt;</w:t>
+      </w:r>
+      <w:r>
+        <w:rPr>
+          <w:noProof/>
+        </w:rPr>
+        <w:t xml:space="preserve"> </w:t>
+      </w:r>
+      <w:r>
+        <w:rPr>
+          <w:noProof/>
+        </w:rPr>
+        <w:t>checkrun.bat run1.xml [run2.xml] …</w:t>
+      </w:r>
+      <w:r>
+        <w:rPr>
+          <w:noProof/>
+        </w:rPr>
+        <w:t>.</w:t>
+      </w:r>
+    </w:p>
+    <w:p>
+      <w:pPr>
+        <w:pStyle w:val="ListParagraph"/>
+        <w:jc w:val="both"/>
+        <w:rPr>
+          <w:noProof/>
+        </w:rPr>
+      </w:pPr>
+    </w:p>
+    <w:p>
+      <w:r>
+        <w:tab/>
+        <w:t>For example</w:t>
+      </w:r>
+      <w:r>
+        <w:t>, only</w:t>
+      </w:r>
+      <w:r>
+        <w:t xml:space="preserve"> show</w:t>
+      </w:r>
+      <w:r>
+        <w:t>ing</w:t>
+      </w:r>
+      <w:r>
+        <w:t xml:space="preserve"> the incorrect anchor information</w:t>
+      </w:r>
+      <w:r>
+        <w:t xml:space="preserve"> is desired</w:t>
+      </w:r>
+      <w:r>
+        <w:t>, do:</w:t>
+      </w:r>
+    </w:p>
+    <w:p>
+      <w:pPr>
+        <w:pStyle w:val="ListParagraph"/>
+        <w:jc w:val="both"/>
+        <w:rPr>
+          <w:noProof/>
+        </w:rPr>
+      </w:pPr>
+      <w:r>
+        <w:rPr>
+          <w:noProof/>
+        </w:rPr>
+        <w:t xml:space="preserve">$./checkrun.sh run1.xml  </w:t>
+      </w:r>
+      <w:r>
+        <w:rPr>
+          <w:noProof/>
+        </w:rPr>
+        <w:t>1&gt;/dev/null</w:t>
+      </w:r>
+    </w:p>
+    <w:p>
+      <w:pPr>
+        <w:ind w:firstLine="720"/>
+        <w:rPr>
+          <w:noProof/>
+        </w:rPr>
+      </w:pPr>
+      <w:r>
+        <w:rPr>
+          <w:noProof/>
+        </w:rPr>
+        <w:t>or</w:t>
+      </w:r>
+    </w:p>
+    <w:p>
+      <w:pPr>
+        <w:ind w:firstLine="720"/>
+      </w:pPr>
+      <w:r>
+        <w:rPr>
+          <w:noProof/>
+        </w:rPr>
+        <w:t>checkrun.bat run1.xml</w:t>
+      </w:r>
+      <w:r>
+        <w:rPr>
+          <w:noProof/>
+        </w:rPr>
+        <w:t xml:space="preserve"> </w:t>
+      </w:r>
+      <w:r>
+        <w:t>1</w:t>
+      </w:r>
+      <w:r>
+        <w:t>&gt; NUL</w:t>
+      </w:r>
+    </w:p>
+    <w:p>
+      <w:pPr>
+        <w:pStyle w:val="Heading1"/>
+        <w:rPr>
+          <w:noProof/>
+        </w:rPr>
+      </w:pPr>
+      <w:r>
+        <w:rPr>
+          <w:noProof/>
+        </w:rPr>
+        <w:t>XML2TXT</w:t>
+      </w:r>
+    </w:p>
+    <w:p>
+      <w:r>
+        <w:t xml:space="preserve">This tool </w:t>
+      </w:r>
+      <w:r>
+        <w:t>helps returning the text in the input file for the given offset and length</w:t>
+      </w:r>
+    </w:p>
+    <w:p>
+      <w:pPr>
+        <w:rPr>
+          <w:b/>
+          <w:noProof/>
+          <w:sz w:val="28"/>
+          <w:szCs w:val="28"/>
+        </w:rPr>
+      </w:pPr>
+      <w:r>
+        <w:rPr>
+          <w:b/>
+          <w:noProof/>
+          <w:sz w:val="28"/>
+          <w:szCs w:val="28"/>
+        </w:rPr>
+        <w:t>Usage:</w:t>
+      </w:r>
+    </w:p>
+    <w:p>
+      <w:pPr>
+        <w:pStyle w:val="ListParagraph"/>
+        <w:numPr>
+          <w:ilvl w:val="0"/>
+          <w:numId w:val="8"/>
+        </w:numPr>
+        <w:jc w:val="both"/>
+        <w:rPr>
+          <w:noProof/>
+        </w:rPr>
+      </w:pPr>
+      <w:r>
+        <w:rPr>
+          <w:noProof/>
+        </w:rPr>
+        <w:t>On Unix-like system (e.g. Linux)</w:t>
+      </w:r>
+    </w:p>
+    <w:p>
+      <w:pPr>
+        <w:pStyle w:val="ListParagraph"/>
+        <w:jc w:val="both"/>
+        <w:rPr>
+          <w:noProof/>
+        </w:rPr>
+      </w:pPr>
+      <w:r>
+        <w:rPr>
+          <w:noProof/>
+        </w:rPr>
+        <w:t>$</w:t>
+      </w:r>
+      <w:r>
+        <w:rPr>
+          <w:noProof/>
+        </w:rPr>
+        <w:t>./xml2txt.</w:t>
+      </w:r>
+      <w:r>
+        <w:rPr>
+          <w:noProof/>
+        </w:rPr>
+        <w:t xml:space="preserve">sh </w:t>
+      </w:r>
+      <w:r>
+        <w:rPr>
+          <w:noProof/>
+        </w:rPr>
+        <w:t>[-o:offset:length] input_xml</w:t>
+      </w:r>
+    </w:p>
+    <w:p>
+      <w:pPr>
+        <w:pStyle w:val="ListParagraph"/>
+        <w:jc w:val="both"/>
+        <w:rPr>
+          <w:noProof/>
+        </w:rPr>
+      </w:pPr>
+      <w:r>
+        <w:rPr>
+          <w:noProof/>
+        </w:rPr>
+        <w:tab/>
+      </w:r>
+      <w:r>
+        <w:rPr>
+          <w:noProof/>
+        </w:rPr>
+        <w:t>return the text with given offset and length.</w:t>
+      </w:r>
+    </w:p>
+    <w:p>
+      <w:pPr>
+        <w:pStyle w:val="ListParagraph"/>
+        <w:jc w:val="both"/>
+        <w:rPr>
+          <w:noProof/>
+        </w:rPr>
+      </w:pPr>
+      <w:r>
+        <w:rPr>
+          <w:noProof/>
+        </w:rPr>
+        <w:t>Or</w:t>
+      </w:r>
+    </w:p>
+    <w:p>
+      <w:pPr>
+        <w:pStyle w:val="ListParagraph"/>
+        <w:jc w:val="both"/>
+        <w:rPr>
+          <w:noProof/>
+        </w:rPr>
+      </w:pPr>
+      <w:r>
+        <w:rPr>
+          <w:noProof/>
+        </w:rPr>
+        <w:t xml:space="preserve">$./xml2txt.sh </w:t>
+      </w:r>
+      <w:r>
+        <w:rPr>
+          <w:noProof/>
+        </w:rPr>
+        <w:t xml:space="preserve"> input_xml</w:t>
+      </w:r>
+    </w:p>
+    <w:p>
+      <w:pPr>
+        <w:pStyle w:val="ListParagraph"/>
+        <w:jc w:val="both"/>
+        <w:rPr>
+          <w:noProof/>
+        </w:rPr>
+      </w:pPr>
+      <w:r>
+        <w:rPr>
+          <w:noProof/>
+        </w:rPr>
+        <w:lastRenderedPageBreak/>
+        <w:tab/>
+      </w:r>
+      <w:r>
+        <w:rPr>
+          <w:noProof/>
+        </w:rPr>
+        <w:t>remove all the tags</w:t>
+      </w:r>
+      <w:r>
+        <w:rPr>
+          <w:noProof/>
+        </w:rPr>
+        <w:t>, output to stderr</w:t>
+      </w:r>
+      <w:r>
+        <w:rPr>
+          <w:noProof/>
+        </w:rPr>
+        <w:t>.</w:t>
+      </w:r>
+    </w:p>
+    <w:p>
+      <w:pPr>
+        <w:pStyle w:val="ListParagraph"/>
+        <w:jc w:val="both"/>
+        <w:rPr>
+          <w:noProof/>
+        </w:rPr>
+      </w:pPr>
+    </w:p>
+    <w:p>
+      <w:pPr>
+        <w:pStyle w:val="ListParagraph"/>
+        <w:numPr>
+          <w:ilvl w:val="0"/>
+          <w:numId w:val="8"/>
+        </w:numPr>
+        <w:jc w:val="both"/>
+        <w:rPr>
+          <w:noProof/>
+        </w:rPr>
+      </w:pPr>
+      <w:r>
+        <w:rPr>
+          <w:noProof/>
+        </w:rPr>
+        <w:t>On Windows</w:t>
+      </w:r>
+    </w:p>
+    <w:p>
+      <w:pPr>
+        <w:ind w:left="720"/>
+        <w:jc w:val="both"/>
+        <w:rPr>
+          <w:noProof/>
+        </w:rPr>
+      </w:pPr>
+      <w:r>
+        <w:rPr>
+          <w:noProof/>
+        </w:rPr>
+        <w:t xml:space="preserve">$./xml2txt  </w:t>
+      </w:r>
+      <w:r>
+        <w:rPr>
+          <w:noProof/>
+        </w:rPr>
+        <w:t>[-o:offset:length] input_xml</w:t>
+      </w:r>
+    </w:p>
+    <w:p>
+      <w:pPr>
+        <w:ind w:left="720"/>
+        <w:jc w:val="both"/>
+        <w:rPr>
+          <w:noProof/>
+        </w:rPr>
+      </w:pPr>
+      <w:r>
+        <w:rPr>
+          <w:noProof/>
+        </w:rPr>
+        <w:tab/>
+      </w:r>
+      <w:r>
+        <w:rPr>
+          <w:noProof/>
+        </w:rPr>
+        <w:t>return the text with given offset and length.</w:t>
+      </w:r>
+    </w:p>
+    <w:p>
+      <w:pPr>
+        <w:ind w:left="720"/>
+        <w:jc w:val="both"/>
+        <w:rPr>
+          <w:noProof/>
+        </w:rPr>
+      </w:pPr>
+      <w:r>
+        <w:rPr>
+          <w:noProof/>
+        </w:rPr>
+        <w:t>Or</w:t>
+      </w:r>
+    </w:p>
+    <w:p>
+      <w:pPr>
+        <w:ind w:left="720"/>
+        <w:jc w:val="both"/>
+        <w:rPr>
+          <w:noProof/>
+        </w:rPr>
+      </w:pPr>
+      <w:r>
+        <w:rPr>
+          <w:noProof/>
+        </w:rPr>
+        <w:t xml:space="preserve">$./xml2txt </w:t>
+      </w:r>
+      <w:r>
+        <w:rPr>
+          <w:noProof/>
+        </w:rPr>
+        <w:t xml:space="preserve"> input_xml</w:t>
+      </w:r>
+    </w:p>
+    <w:p>
+      <w:pPr>
+        <w:ind w:left="720"/>
+        <w:jc w:val="both"/>
+        <w:rPr>
+          <w:noProof/>
+        </w:rPr>
+      </w:pPr>
+      <w:r>
+        <w:rPr>
+          <w:noProof/>
+        </w:rPr>
+        <w:tab/>
+      </w:r>
+      <w:r>
+        <w:rPr>
+          <w:noProof/>
+        </w:rPr>
+        <w:t>remove all the tags</w:t>
+      </w:r>
+      <w:r>
+        <w:rPr>
+          <w:noProof/>
+        </w:rPr>
+        <w:t>, output to stderr</w:t>
+      </w:r>
+      <w:r>
+        <w:rPr>
+          <w:noProof/>
+        </w:rPr>
+        <w:t>.</w:t>
+      </w:r>
+    </w:p>
+    <w:p/>
+    <w:p>
+      <w:pPr>
         <w:jc w:val="both"/>
         <w:rPr>
           <w:noProof/>
@@ -3041,6 +3672,187 @@
     </w:lvl>
   </w:abstractNum>
   <w:abstractNum w:abstractNumId="2">
+    <w:nsid w:val="22182689"/>
+    <w:multiLevelType w:val="multilevel"/>
+    <w:tmpl w:val="0C09001F"/>
+    <w:lvl w:ilvl="0">
+      <w:start w:val="1"/>
+      <w:numFmt w:val="decimal"/>
+      <w:lvlText w:val="%1."/>
+      <w:lvlJc w:val="left"/>
+      <w:pPr>
+        <w:ind w:left="360" w:hanging="360"/>
+      </w:pPr>
+    </w:lvl>
+    <w:lvl w:ilvl="1">
+      <w:start w:val="1"/>
+      <w:numFmt w:val="decimal"/>
+      <w:lvlText w:val="%1.%2."/>
+      <w:lvlJc w:val="left"/>
+      <w:pPr>
+        <w:ind w:left="792" w:hanging="432"/>
+      </w:pPr>
+    </w:lvl>
+    <w:lvl w:ilvl="2">
+      <w:start w:val="1"/>
+      <w:numFmt w:val="decimal"/>
+      <w:lvlText w:val="%1.%2.%3."/>
+      <w:lvlJc w:val="left"/>
+      <w:pPr>
+        <w:ind w:left="1224" w:hanging="504"/>
+      </w:pPr>
+    </w:lvl>
+    <w:lvl w:ilvl="3">
+      <w:start w:val="1"/>
+      <w:numFmt w:val="decimal"/>
+      <w:lvlText w:val="%1.%2.%3.%4."/>
+      <w:lvlJc w:val="left"/>
+      <w:pPr>
+        <w:ind w:left="1728" w:hanging="648"/>
+      </w:pPr>
+    </w:lvl>
+    <w:lvl w:ilvl="4">
+      <w:start w:val="1"/>
+      <w:numFmt w:val="decimal"/>
+      <w:lvlText w:val="%1.%2.%3.%4.%5."/>
+      <w:lvlJc w:val="left"/>
+      <w:pPr>
+        <w:ind w:left="2232" w:hanging="792"/>
+      </w:pPr>
+    </w:lvl>
+    <w:lvl w:ilvl="5">
+      <w:start w:val="1"/>
+      <w:numFmt w:val="decimal"/>
+      <w:lvlText w:val="%1.%2.%3.%4.%5.%6."/>
+      <w:lvlJc w:val="left"/>
+      <w:pPr>
+        <w:ind w:left="2736" w:hanging="936"/>
+      </w:pPr>
+    </w:lvl>
+    <w:lvl w:ilvl="6">
+      <w:start w:val="1"/>
+      <w:numFmt w:val="decimal"/>
+      <w:lvlText w:val="%1.%2.%3.%4.%5.%6.%7."/>
+      <w:lvlJc w:val="left"/>
+      <w:pPr>
+        <w:ind w:left="3240" w:hanging="1080"/>
+      </w:pPr>
+    </w:lvl>
+    <w:lvl w:ilvl="7">
+      <w:start w:val="1"/>
+      <w:numFmt w:val="decimal"/>
+      <w:lvlText w:val="%1.%2.%3.%4.%5.%6.%7.%8."/>
+      <w:lvlJc w:val="left"/>
+      <w:pPr>
+        <w:ind w:left="3744" w:hanging="1224"/>
+      </w:pPr>
+    </w:lvl>
+    <w:lvl w:ilvl="8">
+      <w:start w:val="1"/>
+      <w:numFmt w:val="decimal"/>
+      <w:lvlText w:val="%1.%2.%3.%4.%5.%6.%7.%8.%9."/>
+      <w:lvlJc w:val="left"/>
+      <w:pPr>
+        <w:ind w:left="4320" w:hanging="1440"/>
+      </w:pPr>
+    </w:lvl>
+  </w:abstractNum>
+  <w:abstractNum w:abstractNumId="3">
+    <w:nsid w:val="2F867457"/>
+    <w:multiLevelType w:val="multilevel"/>
+    <w:tmpl w:val="0C090025"/>
+    <w:lvl w:ilvl="0">
+      <w:start w:val="1"/>
+      <w:numFmt w:val="decimal"/>
+      <w:pStyle w:val="Heading1"/>
+      <w:lvlText w:val="%1"/>
+      <w:lvlJc w:val="left"/>
+      <w:pPr>
+        <w:ind w:left="432" w:hanging="432"/>
+      </w:pPr>
+    </w:lvl>
+    <w:lvl w:ilvl="1">
+      <w:start w:val="1"/>
+      <w:numFmt w:val="decimal"/>
+      <w:pStyle w:val="Heading2"/>
+      <w:lvlText w:val="%1.%2"/>
+      <w:lvlJc w:val="left"/>
+      <w:pPr>
+        <w:ind w:left="576" w:hanging="576"/>
+      </w:pPr>
+    </w:lvl>
+    <w:lvl w:ilvl="2">
+      <w:start w:val="1"/>
+      <w:numFmt w:val="decimal"/>
+      <w:pStyle w:val="Heading3"/>
+      <w:lvlText w:val="%1.%2.%3"/>
+      <w:lvlJc w:val="left"/>
+      <w:pPr>
+        <w:ind w:left="720" w:hanging="720"/>
+      </w:pPr>
+    </w:lvl>
+    <w:lvl w:ilvl="3">
+      <w:start w:val="1"/>
+      <w:numFmt w:val="decimal"/>
+      <w:pStyle w:val="Heading4"/>
+      <w:lvlText w:val="%1.%2.%3.%4"/>
+      <w:lvlJc w:val="left"/>
+      <w:pPr>
+        <w:ind w:left="864" w:hanging="864"/>
+      </w:pPr>
+    </w:lvl>
+    <w:lvl w:ilvl="4">
+      <w:start w:val="1"/>
+      <w:numFmt w:val="decimal"/>
+      <w:pStyle w:val="Heading5"/>
+      <w:lvlText w:val="%1.%2.%3.%4.%5"/>
+      <w:lvlJc w:val="left"/>
+      <w:pPr>
+        <w:ind w:left="1008" w:hanging="1008"/>
+      </w:pPr>
+    </w:lvl>
+    <w:lvl w:ilvl="5">
+      <w:start w:val="1"/>
+      <w:numFmt w:val="decimal"/>
+      <w:pStyle w:val="Heading6"/>
+      <w:lvlText w:val="%1.%2.%3.%4.%5.%6"/>
+      <w:lvlJc w:val="left"/>
+      <w:pPr>
+        <w:ind w:left="1152" w:hanging="1152"/>
+      </w:pPr>
+    </w:lvl>
+    <w:lvl w:ilvl="6">
+      <w:start w:val="1"/>
+      <w:numFmt w:val="decimal"/>
+      <w:pStyle w:val="Heading7"/>
+      <w:lvlText w:val="%1.%2.%3.%4.%5.%6.%7"/>
+      <w:lvlJc w:val="left"/>
+      <w:pPr>
+        <w:ind w:left="1296" w:hanging="1296"/>
+      </w:pPr>
+    </w:lvl>
+    <w:lvl w:ilvl="7">
+      <w:start w:val="1"/>
+      <w:numFmt w:val="decimal"/>
+      <w:pStyle w:val="Heading8"/>
+      <w:lvlText w:val="%1.%2.%3.%4.%5.%6.%7.%8"/>
+      <w:lvlJc w:val="left"/>
+      <w:pPr>
+        <w:ind w:left="1440" w:hanging="1440"/>
+      </w:pPr>
+    </w:lvl>
+    <w:lvl w:ilvl="8">
+      <w:start w:val="1"/>
+      <w:numFmt w:val="decimal"/>
+      <w:pStyle w:val="Heading9"/>
+      <w:lvlText w:val="%1.%2.%3.%4.%5.%6.%7.%8.%9"/>
+      <w:lvlJc w:val="left"/>
+      <w:pPr>
+        <w:ind w:left="1584" w:hanging="1584"/>
+      </w:pPr>
+    </w:lvl>
+  </w:abstractNum>
+  <w:abstractNum w:abstractNumId="4">
     <w:nsid w:val="2FC0039C"/>
     <w:multiLevelType w:val="hybridMultilevel"/>
     <w:tmpl w:val="534C022C"/>
@@ -3153,7 +3965,96 @@
       </w:rPr>
     </w:lvl>
   </w:abstractNum>
-  <w:abstractNum w:abstractNumId="3">
+  <w:abstractNum w:abstractNumId="5">
+    <w:nsid w:val="2FC4291D"/>
+    <w:multiLevelType w:val="hybridMultilevel"/>
+    <w:tmpl w:val="27AA1D20"/>
+    <w:lvl w:ilvl="0" w:tplc="0C09000F">
+      <w:start w:val="1"/>
+      <w:numFmt w:val="decimal"/>
+      <w:lvlText w:val="%1."/>
+      <w:lvlJc w:val="left"/>
+      <w:pPr>
+        <w:ind w:left="720" w:hanging="360"/>
+      </w:pPr>
+      <w:rPr>
+        <w:rFonts w:hint="default"/>
+      </w:rPr>
+    </w:lvl>
+    <w:lvl w:ilvl="1" w:tplc="0C090019" w:tentative="1">
+      <w:start w:val="1"/>
+      <w:numFmt w:val="lowerLetter"/>
+      <w:lvlText w:val="%2."/>
+      <w:lvlJc w:val="left"/>
+      <w:pPr>
+        <w:ind w:left="1440" w:hanging="360"/>
+      </w:pPr>
+    </w:lvl>
+    <w:lvl w:ilvl="2" w:tplc="0C09001B" w:tentative="1">
+      <w:start w:val="1"/>
+      <w:numFmt w:val="lowerRoman"/>
+      <w:lvlText w:val="%3."/>
+      <w:lvlJc w:val="right"/>
+      <w:pPr>
+        <w:ind w:left="2160" w:hanging="180"/>
+      </w:pPr>
+    </w:lvl>
+    <w:lvl w:ilvl="3" w:tplc="0C09000F" w:tentative="1">
+      <w:start w:val="1"/>
+      <w:numFmt w:val="decimal"/>
+      <w:lvlText w:val="%4."/>
+      <w:lvlJc w:val="left"/>
+      <w:pPr>
+        <w:ind w:left="2880" w:hanging="360"/>
+      </w:pPr>
+    </w:lvl>
+    <w:lvl w:ilvl="4" w:tplc="0C090019" w:tentative="1">
+      <w:start w:val="1"/>
+      <w:numFmt w:val="lowerLetter"/>
+      <w:lvlText w:val="%5."/>
+      <w:lvlJc w:val="left"/>
+      <w:pPr>
+        <w:ind w:left="3600" w:hanging="360"/>
+      </w:pPr>
+    </w:lvl>
+    <w:lvl w:ilvl="5" w:tplc="0C09001B" w:tentative="1">
+      <w:start w:val="1"/>
+      <w:numFmt w:val="lowerRoman"/>
+      <w:lvlText w:val="%6."/>
+      <w:lvlJc w:val="right"/>
+      <w:pPr>
+        <w:ind w:left="4320" w:hanging="180"/>
+      </w:pPr>
+    </w:lvl>
+    <w:lvl w:ilvl="6" w:tplc="0C09000F" w:tentative="1">
+      <w:start w:val="1"/>
+      <w:numFmt w:val="decimal"/>
+      <w:lvlText w:val="%7."/>
+      <w:lvlJc w:val="left"/>
+      <w:pPr>
+        <w:ind w:left="5040" w:hanging="360"/>
+      </w:pPr>
+    </w:lvl>
+    <w:lvl w:ilvl="7" w:tplc="0C090019" w:tentative="1">
+      <w:start w:val="1"/>
+      <w:numFmt w:val="lowerLetter"/>
+      <w:lvlText w:val="%8."/>
+      <w:lvlJc w:val="left"/>
+      <w:pPr>
+        <w:ind w:left="5760" w:hanging="360"/>
+      </w:pPr>
+    </w:lvl>
+    <w:lvl w:ilvl="8" w:tplc="0C09001B" w:tentative="1">
+      <w:start w:val="1"/>
+      <w:numFmt w:val="lowerRoman"/>
+      <w:lvlText w:val="%9."/>
+      <w:lvlJc w:val="right"/>
+      <w:pPr>
+        <w:ind w:left="6480" w:hanging="180"/>
+      </w:pPr>
+    </w:lvl>
+  </w:abstractNum>
+  <w:abstractNum w:abstractNumId="6">
     <w:nsid w:val="411C0932"/>
     <w:multiLevelType w:val="hybridMultilevel"/>
     <w:tmpl w:val="4B86C160"/>
@@ -3266,7 +4167,7 @@
       </w:rPr>
     </w:lvl>
   </w:abstractNum>
-  <w:abstractNum w:abstractNumId="4">
+  <w:abstractNum w:abstractNumId="7">
     <w:nsid w:val="52846184"/>
     <w:multiLevelType w:val="hybridMultilevel"/>
     <w:tmpl w:val="8F5E8DB2"/>
@@ -3379,7 +4280,7 @@
       </w:rPr>
     </w:lvl>
   </w:abstractNum>
-  <w:abstractNum w:abstractNumId="5">
+  <w:abstractNum w:abstractNumId="8">
     <w:nsid w:val="5AF231CD"/>
     <w:multiLevelType w:val="hybridMultilevel"/>
     <w:tmpl w:val="A3440C06"/>
@@ -3465,7 +4366,7 @@
       </w:pPr>
     </w:lvl>
   </w:abstractNum>
-  <w:abstractNum w:abstractNumId="6">
+  <w:abstractNum w:abstractNumId="9">
     <w:nsid w:val="69232415"/>
     <w:multiLevelType w:val="hybridMultilevel"/>
     <w:tmpl w:val="D5C8D294"/>
@@ -3578,7 +4479,7 @@
       </w:rPr>
     </w:lvl>
   </w:abstractNum>
-  <w:abstractNum w:abstractNumId="7">
+  <w:abstractNum w:abstractNumId="10">
     <w:nsid w:val="6C87432C"/>
     <w:multiLevelType w:val="multilevel"/>
     <w:tmpl w:val="46E4F4C2"/>
@@ -3674,22 +4575,37 @@
     <w:abstractNumId w:val="0"/>
   </w:num>
   <w:num w:numId="3">
+    <w:abstractNumId w:val="8"/>
+  </w:num>
+  <w:num w:numId="4">
+    <w:abstractNumId w:val="10"/>
+  </w:num>
+  <w:num w:numId="5">
+    <w:abstractNumId w:val="7"/>
+  </w:num>
+  <w:num w:numId="6">
+    <w:abstractNumId w:val="6"/>
+  </w:num>
+  <w:num w:numId="7">
+    <w:abstractNumId w:val="4"/>
+  </w:num>
+  <w:num w:numId="8">
+    <w:abstractNumId w:val="9"/>
+  </w:num>
+  <w:num w:numId="9">
     <w:abstractNumId w:val="5"/>
   </w:num>
-  <w:num w:numId="4">
-    <w:abstractNumId w:val="7"/>
-  </w:num>
-  <w:num w:numId="5">
-    <w:abstractNumId w:val="4"/>
-  </w:num>
-  <w:num w:numId="6">
+  <w:num w:numId="10">
     <w:abstractNumId w:val="3"/>
   </w:num>
-  <w:num w:numId="7">
+  <w:num w:numId="11">
+    <w:abstractNumId w:val="3"/>
+  </w:num>
+  <w:num w:numId="12">
+    <w:abstractNumId w:val="3"/>
+  </w:num>
+  <w:num w:numId="13">
     <w:abstractNumId w:val="2"/>
-  </w:num>
-  <w:num w:numId="8">
-    <w:abstractNumId w:val="6"/>
   </w:num>
 </w:numbering>
 </file>
@@ -3855,6 +4771,252 @@
     <w:qFormat/>
     <w:rsid w:val="002E09F9"/>
   </w:style>
+  <w:style w:type="paragraph" w:styleId="Heading1">
+    <w:name w:val="heading 1"/>
+    <w:basedOn w:val="Normal"/>
+    <w:next w:val="Normal"/>
+    <w:link w:val="Heading1Char"/>
+    <w:uiPriority w:val="9"/>
+    <w:qFormat/>
+    <w:rsid w:val="001579CE"/>
+    <w:pPr>
+      <w:keepNext/>
+      <w:keepLines/>
+      <w:numPr>
+        <w:numId w:val="10"/>
+      </w:numPr>
+      <w:spacing w:before="480" w:after="0"/>
+      <w:outlineLvl w:val="0"/>
+    </w:pPr>
+    <w:rPr>
+      <w:rFonts w:asciiTheme="majorHAnsi" w:eastAsiaTheme="majorEastAsia" w:hAnsiTheme="majorHAnsi" w:cstheme="majorBidi"/>
+      <w:b/>
+      <w:bCs/>
+      <w:color w:val="365F91" w:themeColor="accent1" w:themeShade="BF"/>
+      <w:sz w:val="28"/>
+      <w:szCs w:val="28"/>
+    </w:rPr>
+  </w:style>
+  <w:style w:type="paragraph" w:styleId="Heading2">
+    <w:name w:val="heading 2"/>
+    <w:basedOn w:val="Normal"/>
+    <w:next w:val="Normal"/>
+    <w:link w:val="Heading2Char"/>
+    <w:uiPriority w:val="9"/>
+    <w:semiHidden/>
+    <w:unhideWhenUsed/>
+    <w:qFormat/>
+    <w:rsid w:val="001579CE"/>
+    <w:pPr>
+      <w:keepNext/>
+      <w:keepLines/>
+      <w:numPr>
+        <w:ilvl w:val="1"/>
+        <w:numId w:val="10"/>
+      </w:numPr>
+      <w:spacing w:before="200" w:after="0"/>
+      <w:outlineLvl w:val="1"/>
+    </w:pPr>
+    <w:rPr>
+      <w:rFonts w:asciiTheme="majorHAnsi" w:eastAsiaTheme="majorEastAsia" w:hAnsiTheme="majorHAnsi" w:cstheme="majorBidi"/>
+      <w:b/>
+      <w:bCs/>
+      <w:color w:val="4F81BD" w:themeColor="accent1"/>
+      <w:sz w:val="26"/>
+      <w:szCs w:val="26"/>
+    </w:rPr>
+  </w:style>
+  <w:style w:type="paragraph" w:styleId="Heading3">
+    <w:name w:val="heading 3"/>
+    <w:basedOn w:val="Normal"/>
+    <w:next w:val="Normal"/>
+    <w:link w:val="Heading3Char"/>
+    <w:uiPriority w:val="9"/>
+    <w:semiHidden/>
+    <w:unhideWhenUsed/>
+    <w:qFormat/>
+    <w:rsid w:val="001579CE"/>
+    <w:pPr>
+      <w:keepNext/>
+      <w:keepLines/>
+      <w:numPr>
+        <w:ilvl w:val="2"/>
+        <w:numId w:val="10"/>
+      </w:numPr>
+      <w:spacing w:before="200" w:after="0"/>
+      <w:outlineLvl w:val="2"/>
+    </w:pPr>
+    <w:rPr>
+      <w:rFonts w:asciiTheme="majorHAnsi" w:eastAsiaTheme="majorEastAsia" w:hAnsiTheme="majorHAnsi" w:cstheme="majorBidi"/>
+      <w:b/>
+      <w:bCs/>
+      <w:color w:val="4F81BD" w:themeColor="accent1"/>
+    </w:rPr>
+  </w:style>
+  <w:style w:type="paragraph" w:styleId="Heading4">
+    <w:name w:val="heading 4"/>
+    <w:basedOn w:val="Normal"/>
+    <w:next w:val="Normal"/>
+    <w:link w:val="Heading4Char"/>
+    <w:uiPriority w:val="9"/>
+    <w:semiHidden/>
+    <w:unhideWhenUsed/>
+    <w:qFormat/>
+    <w:rsid w:val="001579CE"/>
+    <w:pPr>
+      <w:keepNext/>
+      <w:keepLines/>
+      <w:numPr>
+        <w:ilvl w:val="3"/>
+        <w:numId w:val="10"/>
+      </w:numPr>
+      <w:spacing w:before="200" w:after="0"/>
+      <w:outlineLvl w:val="3"/>
+    </w:pPr>
+    <w:rPr>
+      <w:rFonts w:asciiTheme="majorHAnsi" w:eastAsiaTheme="majorEastAsia" w:hAnsiTheme="majorHAnsi" w:cstheme="majorBidi"/>
+      <w:b/>
+      <w:bCs/>
+      <w:i/>
+      <w:iCs/>
+      <w:color w:val="4F81BD" w:themeColor="accent1"/>
+    </w:rPr>
+  </w:style>
+  <w:style w:type="paragraph" w:styleId="Heading5">
+    <w:name w:val="heading 5"/>
+    <w:basedOn w:val="Normal"/>
+    <w:next w:val="Normal"/>
+    <w:link w:val="Heading5Char"/>
+    <w:uiPriority w:val="9"/>
+    <w:semiHidden/>
+    <w:unhideWhenUsed/>
+    <w:qFormat/>
+    <w:rsid w:val="001579CE"/>
+    <w:pPr>
+      <w:keepNext/>
+      <w:keepLines/>
+      <w:numPr>
+        <w:ilvl w:val="4"/>
+        <w:numId w:val="10"/>
+      </w:numPr>
+      <w:spacing w:before="200" w:after="0"/>
+      <w:outlineLvl w:val="4"/>
+    </w:pPr>
+    <w:rPr>
+      <w:rFonts w:asciiTheme="majorHAnsi" w:eastAsiaTheme="majorEastAsia" w:hAnsiTheme="majorHAnsi" w:cstheme="majorBidi"/>
+      <w:color w:val="243F60" w:themeColor="accent1" w:themeShade="7F"/>
+    </w:rPr>
+  </w:style>
+  <w:style w:type="paragraph" w:styleId="Heading6">
+    <w:name w:val="heading 6"/>
+    <w:basedOn w:val="Normal"/>
+    <w:next w:val="Normal"/>
+    <w:link w:val="Heading6Char"/>
+    <w:uiPriority w:val="9"/>
+    <w:semiHidden/>
+    <w:unhideWhenUsed/>
+    <w:qFormat/>
+    <w:rsid w:val="001579CE"/>
+    <w:pPr>
+      <w:keepNext/>
+      <w:keepLines/>
+      <w:numPr>
+        <w:ilvl w:val="5"/>
+        <w:numId w:val="10"/>
+      </w:numPr>
+      <w:spacing w:before="200" w:after="0"/>
+      <w:outlineLvl w:val="5"/>
+    </w:pPr>
+    <w:rPr>
+      <w:rFonts w:asciiTheme="majorHAnsi" w:eastAsiaTheme="majorEastAsia" w:hAnsiTheme="majorHAnsi" w:cstheme="majorBidi"/>
+      <w:i/>
+      <w:iCs/>
+      <w:color w:val="243F60" w:themeColor="accent1" w:themeShade="7F"/>
+    </w:rPr>
+  </w:style>
+  <w:style w:type="paragraph" w:styleId="Heading7">
+    <w:name w:val="heading 7"/>
+    <w:basedOn w:val="Normal"/>
+    <w:next w:val="Normal"/>
+    <w:link w:val="Heading7Char"/>
+    <w:uiPriority w:val="9"/>
+    <w:semiHidden/>
+    <w:unhideWhenUsed/>
+    <w:qFormat/>
+    <w:rsid w:val="001579CE"/>
+    <w:pPr>
+      <w:keepNext/>
+      <w:keepLines/>
+      <w:numPr>
+        <w:ilvl w:val="6"/>
+        <w:numId w:val="10"/>
+      </w:numPr>
+      <w:spacing w:before="200" w:after="0"/>
+      <w:outlineLvl w:val="6"/>
+    </w:pPr>
+    <w:rPr>
+      <w:rFonts w:asciiTheme="majorHAnsi" w:eastAsiaTheme="majorEastAsia" w:hAnsiTheme="majorHAnsi" w:cstheme="majorBidi"/>
+      <w:i/>
+      <w:iCs/>
+      <w:color w:val="404040" w:themeColor="text1" w:themeTint="BF"/>
+    </w:rPr>
+  </w:style>
+  <w:style w:type="paragraph" w:styleId="Heading8">
+    <w:name w:val="heading 8"/>
+    <w:basedOn w:val="Normal"/>
+    <w:next w:val="Normal"/>
+    <w:link w:val="Heading8Char"/>
+    <w:uiPriority w:val="9"/>
+    <w:semiHidden/>
+    <w:unhideWhenUsed/>
+    <w:qFormat/>
+    <w:rsid w:val="001579CE"/>
+    <w:pPr>
+      <w:keepNext/>
+      <w:keepLines/>
+      <w:numPr>
+        <w:ilvl w:val="7"/>
+        <w:numId w:val="10"/>
+      </w:numPr>
+      <w:spacing w:before="200" w:after="0"/>
+      <w:outlineLvl w:val="7"/>
+    </w:pPr>
+    <w:rPr>
+      <w:rFonts w:asciiTheme="majorHAnsi" w:eastAsiaTheme="majorEastAsia" w:hAnsiTheme="majorHAnsi" w:cstheme="majorBidi"/>
+      <w:color w:val="404040" w:themeColor="text1" w:themeTint="BF"/>
+      <w:sz w:val="20"/>
+      <w:szCs w:val="20"/>
+    </w:rPr>
+  </w:style>
+  <w:style w:type="paragraph" w:styleId="Heading9">
+    <w:name w:val="heading 9"/>
+    <w:basedOn w:val="Normal"/>
+    <w:next w:val="Normal"/>
+    <w:link w:val="Heading9Char"/>
+    <w:uiPriority w:val="9"/>
+    <w:semiHidden/>
+    <w:unhideWhenUsed/>
+    <w:qFormat/>
+    <w:rsid w:val="001579CE"/>
+    <w:pPr>
+      <w:keepNext/>
+      <w:keepLines/>
+      <w:numPr>
+        <w:ilvl w:val="8"/>
+        <w:numId w:val="10"/>
+      </w:numPr>
+      <w:spacing w:before="200" w:after="0"/>
+      <w:outlineLvl w:val="8"/>
+    </w:pPr>
+    <w:rPr>
+      <w:rFonts w:asciiTheme="majorHAnsi" w:eastAsiaTheme="majorEastAsia" w:hAnsiTheme="majorHAnsi" w:cstheme="majorBidi"/>
+      <w:i/>
+      <w:iCs/>
+      <w:color w:val="404040" w:themeColor="text1" w:themeTint="BF"/>
+      <w:sz w:val="20"/>
+      <w:szCs w:val="20"/>
+    </w:rPr>
+  </w:style>
   <w:style w:type="character" w:default="1" w:styleId="DefaultParagraphFont">
     <w:name w:val="Default Paragraph Font"/>
     <w:uiPriority w:val="1"/>
@@ -3949,6 +5111,137 @@
         <w:right w:w="108" w:type="dxa"/>
       </w:tblCellMar>
     </w:tblPr>
+  </w:style>
+  <w:style w:type="character" w:customStyle="1" w:styleId="Heading1Char">
+    <w:name w:val="Heading 1 Char"/>
+    <w:basedOn w:val="DefaultParagraphFont"/>
+    <w:link w:val="Heading1"/>
+    <w:uiPriority w:val="9"/>
+    <w:rsid w:val="001579CE"/>
+    <w:rPr>
+      <w:rFonts w:asciiTheme="majorHAnsi" w:eastAsiaTheme="majorEastAsia" w:hAnsiTheme="majorHAnsi" w:cstheme="majorBidi"/>
+      <w:b/>
+      <w:bCs/>
+      <w:color w:val="365F91" w:themeColor="accent1" w:themeShade="BF"/>
+      <w:sz w:val="28"/>
+      <w:szCs w:val="28"/>
+    </w:rPr>
+  </w:style>
+  <w:style w:type="character" w:customStyle="1" w:styleId="Heading2Char">
+    <w:name w:val="Heading 2 Char"/>
+    <w:basedOn w:val="DefaultParagraphFont"/>
+    <w:link w:val="Heading2"/>
+    <w:uiPriority w:val="9"/>
+    <w:semiHidden/>
+    <w:rsid w:val="001579CE"/>
+    <w:rPr>
+      <w:rFonts w:asciiTheme="majorHAnsi" w:eastAsiaTheme="majorEastAsia" w:hAnsiTheme="majorHAnsi" w:cstheme="majorBidi"/>
+      <w:b/>
+      <w:bCs/>
+      <w:color w:val="4F81BD" w:themeColor="accent1"/>
+      <w:sz w:val="26"/>
+      <w:szCs w:val="26"/>
+    </w:rPr>
+  </w:style>
+  <w:style w:type="character" w:customStyle="1" w:styleId="Heading3Char">
+    <w:name w:val="Heading 3 Char"/>
+    <w:basedOn w:val="DefaultParagraphFont"/>
+    <w:link w:val="Heading3"/>
+    <w:uiPriority w:val="9"/>
+    <w:semiHidden/>
+    <w:rsid w:val="001579CE"/>
+    <w:rPr>
+      <w:rFonts w:asciiTheme="majorHAnsi" w:eastAsiaTheme="majorEastAsia" w:hAnsiTheme="majorHAnsi" w:cstheme="majorBidi"/>
+      <w:b/>
+      <w:bCs/>
+      <w:color w:val="4F81BD" w:themeColor="accent1"/>
+    </w:rPr>
+  </w:style>
+  <w:style w:type="character" w:customStyle="1" w:styleId="Heading4Char">
+    <w:name w:val="Heading 4 Char"/>
+    <w:basedOn w:val="DefaultParagraphFont"/>
+    <w:link w:val="Heading4"/>
+    <w:uiPriority w:val="9"/>
+    <w:semiHidden/>
+    <w:rsid w:val="001579CE"/>
+    <w:rPr>
+      <w:rFonts w:asciiTheme="majorHAnsi" w:eastAsiaTheme="majorEastAsia" w:hAnsiTheme="majorHAnsi" w:cstheme="majorBidi"/>
+      <w:b/>
+      <w:bCs/>
+      <w:i/>
+      <w:iCs/>
+      <w:color w:val="4F81BD" w:themeColor="accent1"/>
+    </w:rPr>
+  </w:style>
+  <w:style w:type="character" w:customStyle="1" w:styleId="Heading5Char">
+    <w:name w:val="Heading 5 Char"/>
+    <w:basedOn w:val="DefaultParagraphFont"/>
+    <w:link w:val="Heading5"/>
+    <w:uiPriority w:val="9"/>
+    <w:semiHidden/>
+    <w:rsid w:val="001579CE"/>
+    <w:rPr>
+      <w:rFonts w:asciiTheme="majorHAnsi" w:eastAsiaTheme="majorEastAsia" w:hAnsiTheme="majorHAnsi" w:cstheme="majorBidi"/>
+      <w:color w:val="243F60" w:themeColor="accent1" w:themeShade="7F"/>
+    </w:rPr>
+  </w:style>
+  <w:style w:type="character" w:customStyle="1" w:styleId="Heading6Char">
+    <w:name w:val="Heading 6 Char"/>
+    <w:basedOn w:val="DefaultParagraphFont"/>
+    <w:link w:val="Heading6"/>
+    <w:uiPriority w:val="9"/>
+    <w:semiHidden/>
+    <w:rsid w:val="001579CE"/>
+    <w:rPr>
+      <w:rFonts w:asciiTheme="majorHAnsi" w:eastAsiaTheme="majorEastAsia" w:hAnsiTheme="majorHAnsi" w:cstheme="majorBidi"/>
+      <w:i/>
+      <w:iCs/>
+      <w:color w:val="243F60" w:themeColor="accent1" w:themeShade="7F"/>
+    </w:rPr>
+  </w:style>
+  <w:style w:type="character" w:customStyle="1" w:styleId="Heading7Char">
+    <w:name w:val="Heading 7 Char"/>
+    <w:basedOn w:val="DefaultParagraphFont"/>
+    <w:link w:val="Heading7"/>
+    <w:uiPriority w:val="9"/>
+    <w:semiHidden/>
+    <w:rsid w:val="001579CE"/>
+    <w:rPr>
+      <w:rFonts w:asciiTheme="majorHAnsi" w:eastAsiaTheme="majorEastAsia" w:hAnsiTheme="majorHAnsi" w:cstheme="majorBidi"/>
+      <w:i/>
+      <w:iCs/>
+      <w:color w:val="404040" w:themeColor="text1" w:themeTint="BF"/>
+    </w:rPr>
+  </w:style>
+  <w:style w:type="character" w:customStyle="1" w:styleId="Heading8Char">
+    <w:name w:val="Heading 8 Char"/>
+    <w:basedOn w:val="DefaultParagraphFont"/>
+    <w:link w:val="Heading8"/>
+    <w:uiPriority w:val="9"/>
+    <w:semiHidden/>
+    <w:rsid w:val="001579CE"/>
+    <w:rPr>
+      <w:rFonts w:asciiTheme="majorHAnsi" w:eastAsiaTheme="majorEastAsia" w:hAnsiTheme="majorHAnsi" w:cstheme="majorBidi"/>
+      <w:color w:val="404040" w:themeColor="text1" w:themeTint="BF"/>
+      <w:sz w:val="20"/>
+      <w:szCs w:val="20"/>
+    </w:rPr>
+  </w:style>
+  <w:style w:type="character" w:customStyle="1" w:styleId="Heading9Char">
+    <w:name w:val="Heading 9 Char"/>
+    <w:basedOn w:val="DefaultParagraphFont"/>
+    <w:link w:val="Heading9"/>
+    <w:uiPriority w:val="9"/>
+    <w:semiHidden/>
+    <w:rsid w:val="001579CE"/>
+    <w:rPr>
+      <w:rFonts w:asciiTheme="majorHAnsi" w:eastAsiaTheme="majorEastAsia" w:hAnsiTheme="majorHAnsi" w:cstheme="majorBidi"/>
+      <w:i/>
+      <w:iCs/>
+      <w:color w:val="404040" w:themeColor="text1" w:themeTint="BF"/>
+      <w:sz w:val="20"/>
+      <w:szCs w:val="20"/>
+    </w:rPr>
   </w:style>
 </w:styles>
 </file>

</xml_diff>

<commit_message>
lots of refactoring stuffs
</commit_message>
<xml_diff>
--- a/CrosslinkValidation/Instruction.docx
+++ b/CrosslinkValidation/Instruction.docx
@@ -86,31 +86,25 @@
         <w:rPr>
           <w:noProof/>
         </w:rPr>
-        <w:t>for</w:t>
-      </w:r>
-      <w:r>
-        <w:rPr>
-          <w:noProof/>
-        </w:rPr>
-        <w:t xml:space="preserve"> lauch</w:t>
-      </w:r>
-      <w:r>
-        <w:rPr>
-          <w:noProof/>
-        </w:rPr>
-        <w:t>ing</w:t>
-      </w:r>
-      <w:r>
-        <w:rPr>
-          <w:noProof/>
-        </w:rPr>
-        <w:t xml:space="preserve"> a submission run</w:t>
-      </w:r>
-      <w:r>
-        <w:rPr>
-          <w:noProof/>
-        </w:rPr>
-        <w:t xml:space="preserve"> on the validation tool</w:t>
+        <w:t>on</w:t>
+      </w:r>
+      <w:r>
+        <w:rPr>
+          <w:noProof/>
+        </w:rPr>
+        <w:t xml:space="preserve"> </w:t>
+      </w:r>
+      <w:r>
+        <w:rPr>
+          <w:noProof/>
+        </w:rPr>
+        <w:t xml:space="preserve">using </w:t>
+      </w:r>
+      <w:r>
+        <w:rPr>
+          <w:noProof/>
+        </w:rPr>
+        <w:t>the validation tool</w:t>
       </w:r>
       <w:r>
         <w:rPr>
@@ -122,7 +116,19 @@
         <w:rPr>
           <w:noProof/>
         </w:rPr>
-        <w:t>.</w:t>
+        <w:t xml:space="preserve"> </w:t>
+      </w:r>
+      <w:r>
+        <w:rPr>
+          <w:noProof/>
+        </w:rPr>
+        <w:t>for validating</w:t>
+      </w:r>
+      <w:r>
+        <w:rPr>
+          <w:noProof/>
+        </w:rPr>
+        <w:t xml:space="preserve"> a submission run.</w:t>
       </w:r>
       <w:r>
         <w:rPr>
@@ -131,6 +137,324 @@
         <w:t xml:space="preserve"> The validation tool package includes three programs: CrosslinkValidation (GUI),  RunChecker(CMD), XML2TXT(CMD).</w:t>
       </w:r>
     </w:p>
+    <w:sdt>
+      <w:sdtPr>
+        <w:id w:val="91577021"/>
+        <w:docPartObj>
+          <w:docPartGallery w:val="Table of Contents"/>
+          <w:docPartUnique/>
+        </w:docPartObj>
+      </w:sdtPr>
+      <w:sdtEndPr>
+        <w:rPr>
+          <w:rFonts w:asciiTheme="minorHAnsi" w:eastAsiaTheme="minorEastAsia" w:hAnsiTheme="minorHAnsi" w:cstheme="minorBidi"/>
+          <w:b w:val="0"/>
+          <w:bCs w:val="0"/>
+          <w:color w:val="auto"/>
+          <w:sz w:val="22"/>
+          <w:szCs w:val="22"/>
+          <w:lang w:eastAsia="zh-TW"/>
+        </w:rPr>
+      </w:sdtEndPr>
+      <w:sdtContent>
+        <w:p>
+          <w:pPr>
+            <w:pStyle w:val="TOCHeading"/>
+          </w:pPr>
+          <w:r>
+            <w:t>Contents</w:t>
+          </w:r>
+        </w:p>
+        <w:p>
+          <w:pPr>
+            <w:pStyle w:val="TOC1"/>
+            <w:tabs>
+              <w:tab w:val="left" w:pos="440"/>
+              <w:tab w:val="right" w:leader="dot" w:pos="9350"/>
+            </w:tabs>
+            <w:rPr>
+              <w:noProof/>
+            </w:rPr>
+          </w:pPr>
+          <w:r>
+            <w:fldChar w:fldCharType="begin"/>
+          </w:r>
+          <w:r>
+            <w:instrText xml:space="preserve"> TOC \o "1-3" \h \z \u </w:instrText>
+          </w:r>
+          <w:r>
+            <w:fldChar w:fldCharType="separate"/>
+          </w:r>
+          <w:hyperlink w:anchor="_Toc294604530" w:history="1">
+            <w:r>
+              <w:rPr>
+                <w:rStyle w:val="Hyperlink"/>
+                <w:noProof/>
+              </w:rPr>
+              <w:t>1</w:t>
+            </w:r>
+            <w:r>
+              <w:rPr>
+                <w:noProof/>
+              </w:rPr>
+              <w:tab/>
+            </w:r>
+            <w:r>
+              <w:rPr>
+                <w:rStyle w:val="Hyperlink"/>
+                <w:noProof/>
+              </w:rPr>
+              <w:t>CrosslinkVali</w:t>
+            </w:r>
+            <w:r>
+              <w:rPr>
+                <w:rStyle w:val="Hyperlink"/>
+                <w:noProof/>
+              </w:rPr>
+              <w:t>d</w:t>
+            </w:r>
+            <w:r>
+              <w:rPr>
+                <w:rStyle w:val="Hyperlink"/>
+                <w:noProof/>
+              </w:rPr>
+              <w:t>ation (G</w:t>
+            </w:r>
+            <w:r>
+              <w:rPr>
+                <w:rStyle w:val="Hyperlink"/>
+                <w:noProof/>
+              </w:rPr>
+              <w:t>U</w:t>
+            </w:r>
+            <w:r>
+              <w:rPr>
+                <w:rStyle w:val="Hyperlink"/>
+                <w:noProof/>
+              </w:rPr>
+              <w:t>I)</w:t>
+            </w:r>
+            <w:r>
+              <w:rPr>
+                <w:noProof/>
+                <w:webHidden/>
+              </w:rPr>
+              <w:tab/>
+            </w:r>
+            <w:r>
+              <w:rPr>
+                <w:noProof/>
+                <w:webHidden/>
+              </w:rPr>
+              <w:fldChar w:fldCharType="begin"/>
+            </w:r>
+            <w:r>
+              <w:rPr>
+                <w:noProof/>
+                <w:webHidden/>
+              </w:rPr>
+              <w:instrText xml:space="preserve"> PAGEREF _Toc294604530 \h </w:instrText>
+            </w:r>
+            <w:r>
+              <w:rPr>
+                <w:noProof/>
+                <w:webHidden/>
+              </w:rPr>
+            </w:r>
+            <w:r>
+              <w:rPr>
+                <w:noProof/>
+                <w:webHidden/>
+              </w:rPr>
+              <w:fldChar w:fldCharType="separate"/>
+            </w:r>
+            <w:r>
+              <w:rPr>
+                <w:noProof/>
+                <w:webHidden/>
+              </w:rPr>
+              <w:t>1</w:t>
+            </w:r>
+            <w:r>
+              <w:rPr>
+                <w:noProof/>
+                <w:webHidden/>
+              </w:rPr>
+              <w:fldChar w:fldCharType="end"/>
+            </w:r>
+          </w:hyperlink>
+        </w:p>
+        <w:p>
+          <w:pPr>
+            <w:pStyle w:val="TOC1"/>
+            <w:tabs>
+              <w:tab w:val="left" w:pos="440"/>
+              <w:tab w:val="right" w:leader="dot" w:pos="9350"/>
+            </w:tabs>
+            <w:rPr>
+              <w:noProof/>
+            </w:rPr>
+          </w:pPr>
+          <w:hyperlink w:anchor="_Toc294604531" w:history="1">
+            <w:r>
+              <w:rPr>
+                <w:rStyle w:val="Hyperlink"/>
+                <w:noProof/>
+              </w:rPr>
+              <w:t>2</w:t>
+            </w:r>
+            <w:r>
+              <w:rPr>
+                <w:noProof/>
+              </w:rPr>
+              <w:tab/>
+            </w:r>
+            <w:r>
+              <w:rPr>
+                <w:rStyle w:val="Hyperlink"/>
+                <w:noProof/>
+              </w:rPr>
+              <w:t>RunChecker</w:t>
+            </w:r>
+            <w:r>
+              <w:rPr>
+                <w:noProof/>
+                <w:webHidden/>
+              </w:rPr>
+              <w:tab/>
+            </w:r>
+            <w:r>
+              <w:rPr>
+                <w:noProof/>
+                <w:webHidden/>
+              </w:rPr>
+              <w:fldChar w:fldCharType="begin"/>
+            </w:r>
+            <w:r>
+              <w:rPr>
+                <w:noProof/>
+                <w:webHidden/>
+              </w:rPr>
+              <w:instrText xml:space="preserve"> PAGEREF _Toc294604531 \h </w:instrText>
+            </w:r>
+            <w:r>
+              <w:rPr>
+                <w:noProof/>
+                <w:webHidden/>
+              </w:rPr>
+            </w:r>
+            <w:r>
+              <w:rPr>
+                <w:noProof/>
+                <w:webHidden/>
+              </w:rPr>
+              <w:fldChar w:fldCharType="separate"/>
+            </w:r>
+            <w:r>
+              <w:rPr>
+                <w:noProof/>
+                <w:webHidden/>
+              </w:rPr>
+              <w:t>4</w:t>
+            </w:r>
+            <w:r>
+              <w:rPr>
+                <w:noProof/>
+                <w:webHidden/>
+              </w:rPr>
+              <w:fldChar w:fldCharType="end"/>
+            </w:r>
+          </w:hyperlink>
+        </w:p>
+        <w:p>
+          <w:pPr>
+            <w:pStyle w:val="TOC1"/>
+            <w:tabs>
+              <w:tab w:val="left" w:pos="440"/>
+              <w:tab w:val="right" w:leader="dot" w:pos="9350"/>
+            </w:tabs>
+            <w:rPr>
+              <w:noProof/>
+            </w:rPr>
+          </w:pPr>
+          <w:hyperlink w:anchor="_Toc294604532" w:history="1">
+            <w:r>
+              <w:rPr>
+                <w:rStyle w:val="Hyperlink"/>
+                <w:noProof/>
+              </w:rPr>
+              <w:t>3</w:t>
+            </w:r>
+            <w:r>
+              <w:rPr>
+                <w:noProof/>
+              </w:rPr>
+              <w:tab/>
+            </w:r>
+            <w:r>
+              <w:rPr>
+                <w:rStyle w:val="Hyperlink"/>
+                <w:noProof/>
+              </w:rPr>
+              <w:t>XML2TXT</w:t>
+            </w:r>
+            <w:r>
+              <w:rPr>
+                <w:noProof/>
+                <w:webHidden/>
+              </w:rPr>
+              <w:tab/>
+            </w:r>
+            <w:r>
+              <w:rPr>
+                <w:noProof/>
+                <w:webHidden/>
+              </w:rPr>
+              <w:fldChar w:fldCharType="begin"/>
+            </w:r>
+            <w:r>
+              <w:rPr>
+                <w:noProof/>
+                <w:webHidden/>
+              </w:rPr>
+              <w:instrText xml:space="preserve"> PAGEREF _Toc294604532 \h </w:instrText>
+            </w:r>
+            <w:r>
+              <w:rPr>
+                <w:noProof/>
+                <w:webHidden/>
+              </w:rPr>
+            </w:r>
+            <w:r>
+              <w:rPr>
+                <w:noProof/>
+                <w:webHidden/>
+              </w:rPr>
+              <w:fldChar w:fldCharType="separate"/>
+            </w:r>
+            <w:r>
+              <w:rPr>
+                <w:noProof/>
+                <w:webHidden/>
+              </w:rPr>
+              <w:t>4</w:t>
+            </w:r>
+            <w:r>
+              <w:rPr>
+                <w:noProof/>
+                <w:webHidden/>
+              </w:rPr>
+              <w:fldChar w:fldCharType="end"/>
+            </w:r>
+          </w:hyperlink>
+        </w:p>
+        <w:p>
+          <w:r>
+            <w:fldChar w:fldCharType="end"/>
+          </w:r>
+        </w:p>
+      </w:sdtContent>
+    </w:sdt>
     <w:p>
       <w:pPr>
         <w:pStyle w:val="Heading1"/>
@@ -138,12 +462,14 @@
           <w:noProof/>
         </w:rPr>
       </w:pPr>
+      <w:bookmarkStart w:id="0" w:name="_Toc294604530"/>
       <w:r>
         <w:rPr>
           <w:noProof/>
         </w:rPr>
         <w:t>CrosslinkValidation (GUI)</w:t>
       </w:r>
+      <w:bookmarkEnd w:id="0"/>
     </w:p>
     <w:p>
       <w:pPr>
@@ -492,6 +818,7 @@
                 <w:noProof/>
                 <w:lang w:val="en-AU" w:eastAsia="zh-CN"/>
               </w:rPr>
+              <w:lastRenderedPageBreak/>
               <w:drawing>
                 <wp:inline distT="0" distB="0" distL="0" distR="0">
                   <wp:extent cx="3463621" cy="2062063"/>
@@ -786,14 +1113,7 @@
         <w:rPr>
           <w:noProof/>
         </w:rPr>
-        <w:t xml:space="preserve">, the DTD file must be placed in the right location for the </w:t>
-      </w:r>
-      <w:r>
-        <w:rPr>
-          <w:noProof/>
-        </w:rPr>
-        <w:lastRenderedPageBreak/>
-        <w:t>W</w:t>
+        <w:t>, the DTD file must be placed in the right location for the W</w:t>
       </w:r>
       <w:r>
         <w:rPr>
@@ -1434,6 +1754,7 @@
         <w:rPr>
           <w:noProof/>
         </w:rPr>
+        <w:lastRenderedPageBreak/>
         <w:t xml:space="preserve">On the Link Pane, you can simply either right click to go to the </w:t>
       </w:r>
       <w:r>
@@ -1796,7 +2117,6 @@
               </w:numPr>
             </w:pPr>
             <w:r>
-              <w:lastRenderedPageBreak/>
               <w:t xml:space="preserve">As you can see, the </w:t>
             </w:r>
             <w:r>
@@ -2026,7 +2346,15 @@
                 <w:noProof/>
                 <w:lang w:val="en-AU" w:eastAsia="en-AU"/>
               </w:rPr>
-              <w:t xml:space="preserve"> on the Link Pane will move to the Next link while </w:t>
+              <w:t xml:space="preserve"> on the Link Pane will move to </w:t>
+            </w:r>
+            <w:r>
+              <w:rPr>
+                <w:noProof/>
+                <w:lang w:val="en-AU" w:eastAsia="en-AU"/>
+              </w:rPr>
+              <w:lastRenderedPageBreak/>
+              <w:t xml:space="preserve">the Next link while </w:t>
             </w:r>
             <w:r>
               <w:rPr>
@@ -2225,15 +2553,7 @@
                 <w:noProof/>
                 <w:lang w:val="en-AU" w:eastAsia="en-AU"/>
               </w:rPr>
-              <w:t xml:space="preserve"> their respective position on the document but nearby or </w:t>
-            </w:r>
-            <w:r>
-              <w:rPr>
-                <w:noProof/>
-                <w:lang w:val="en-AU" w:eastAsia="en-AU"/>
-              </w:rPr>
-              <w:lastRenderedPageBreak/>
-              <w:t>overlapping.</w:t>
+              <w:t xml:space="preserve"> their respective position on the document but nearby or overlapping.</w:t>
             </w:r>
           </w:p>
           <w:p/>
@@ -2358,7 +2678,6 @@
                 <w:noProof/>
                 <w:lang w:val="en-AU" w:eastAsia="zh-CN"/>
               </w:rPr>
-              <w:lastRenderedPageBreak/>
               <w:drawing>
                 <wp:inline distT="0" distB="0" distL="0" distR="0">
                   <wp:extent cx="2835468" cy="1080264"/>
@@ -2877,12 +3196,14 @@
           <w:noProof/>
         </w:rPr>
       </w:pPr>
+      <w:bookmarkStart w:id="1" w:name="_Toc294604531"/>
       <w:r>
         <w:rPr>
           <w:noProof/>
         </w:rPr>
         <w:t>RunChecker</w:t>
       </w:r>
+      <w:bookmarkEnd w:id="1"/>
     </w:p>
     <w:p>
       <w:r>
@@ -3018,6 +3339,7 @@
         <w:rPr>
           <w:noProof/>
         </w:rPr>
+        <w:lastRenderedPageBreak/>
         <w:t>&gt;</w:t>
       </w:r>
       <w:r>
@@ -3054,22 +3376,34 @@
         <w:t>For example</w:t>
       </w:r>
       <w:r>
-        <w:t>, only</w:t>
-      </w:r>
-      <w:r>
-        <w:t xml:space="preserve"> show</w:t>
+        <w:t xml:space="preserve">, </w:t>
+      </w:r>
+      <w:r>
+        <w:t>show</w:t>
       </w:r>
       <w:r>
         <w:t>ing</w:t>
       </w:r>
       <w:r>
-        <w:t xml:space="preserve"> the incorrect anchor information</w:t>
+        <w:t xml:space="preserve"> </w:t>
+      </w:r>
+      <w:r>
+        <w:t xml:space="preserve">only </w:t>
+      </w:r>
+      <w:r>
+        <w:t>the incorrect anchor information</w:t>
       </w:r>
       <w:r>
         <w:t xml:space="preserve"> is desired</w:t>
       </w:r>
       <w:r>
-        <w:t>, do:</w:t>
+        <w:t xml:space="preserve">, </w:t>
+      </w:r>
+      <w:r>
+        <w:t>use</w:t>
+      </w:r>
+      <w:r>
+        <w:t>:</w:t>
       </w:r>
     </w:p>
     <w:p>
@@ -3137,19 +3471,27 @@
           <w:noProof/>
         </w:rPr>
       </w:pPr>
+      <w:bookmarkStart w:id="2" w:name="_Toc294604532"/>
       <w:r>
         <w:rPr>
           <w:noProof/>
         </w:rPr>
         <w:t>XML2TXT</w:t>
       </w:r>
+      <w:bookmarkEnd w:id="2"/>
     </w:p>
     <w:p>
       <w:r>
         <w:t xml:space="preserve">This tool </w:t>
       </w:r>
       <w:r>
-        <w:t>helps returning the text in the input file for the given offset and length</w:t>
+        <w:t>helps return</w:t>
+      </w:r>
+      <w:r>
+        <w:t xml:space="preserve"> the text in the input file for the given offset and length</w:t>
+      </w:r>
+      <w:r>
+        <w:t>, or replace all XML tags with spaces.</w:t>
       </w:r>
     </w:p>
     <w:p>
@@ -3241,7 +3583,19 @@
         <w:rPr>
           <w:noProof/>
         </w:rPr>
-        <w:t>return the text with given offset and length.</w:t>
+        <w:t xml:space="preserve">return the text with </w:t>
+      </w:r>
+      <w:r>
+        <w:rPr>
+          <w:noProof/>
+        </w:rPr>
+        <w:t xml:space="preserve">the </w:t>
+      </w:r>
+      <w:r>
+        <w:rPr>
+          <w:noProof/>
+        </w:rPr>
+        <w:t>given offset and length.</w:t>
       </w:r>
     </w:p>
     <w:p>
@@ -3292,7 +3646,6 @@
         <w:rPr>
           <w:noProof/>
         </w:rPr>
-        <w:lastRenderedPageBreak/>
         <w:tab/>
       </w:r>
       <w:r>
@@ -3305,7 +3658,7 @@
         <w:rPr>
           <w:noProof/>
         </w:rPr>
-        <w:t>, output to stderr</w:t>
+        <w:t>, output to stdout</w:t>
       </w:r>
       <w:r>
         <w:rPr>
@@ -3381,7 +3734,19 @@
         <w:rPr>
           <w:noProof/>
         </w:rPr>
-        <w:t>return the text with given offset and length.</w:t>
+        <w:t xml:space="preserve">return the text with </w:t>
+      </w:r>
+      <w:r>
+        <w:rPr>
+          <w:noProof/>
+        </w:rPr>
+        <w:t xml:space="preserve">the </w:t>
+      </w:r>
+      <w:r>
+        <w:rPr>
+          <w:noProof/>
+        </w:rPr>
+        <w:t>given offset and length.</w:t>
       </w:r>
     </w:p>
     <w:p>
@@ -3444,7 +3809,7 @@
         <w:rPr>
           <w:noProof/>
         </w:rPr>
-        <w:t>, output to stderr</w:t>
+        <w:t>, output to stdout</w:t>
       </w:r>
       <w:r>
         <w:rPr>
@@ -5243,6 +5608,48 @@
       <w:szCs w:val="20"/>
     </w:rPr>
   </w:style>
+  <w:style w:type="paragraph" w:styleId="TOCHeading">
+    <w:name w:val="TOC Heading"/>
+    <w:basedOn w:val="Heading1"/>
+    <w:next w:val="Normal"/>
+    <w:uiPriority w:val="39"/>
+    <w:semiHidden/>
+    <w:unhideWhenUsed/>
+    <w:qFormat/>
+    <w:rsid w:val="00D9564D"/>
+    <w:pPr>
+      <w:numPr>
+        <w:numId w:val="0"/>
+      </w:numPr>
+      <w:outlineLvl w:val="9"/>
+    </w:pPr>
+    <w:rPr>
+      <w:lang w:eastAsia="en-US"/>
+    </w:rPr>
+  </w:style>
+  <w:style w:type="paragraph" w:styleId="TOC1">
+    <w:name w:val="toc 1"/>
+    <w:basedOn w:val="Normal"/>
+    <w:next w:val="Normal"/>
+    <w:autoRedefine/>
+    <w:uiPriority w:val="39"/>
+    <w:unhideWhenUsed/>
+    <w:rsid w:val="00D9564D"/>
+    <w:pPr>
+      <w:spacing w:after="100"/>
+    </w:pPr>
+  </w:style>
+  <w:style w:type="character" w:styleId="Hyperlink">
+    <w:name w:val="Hyperlink"/>
+    <w:basedOn w:val="DefaultParagraphFont"/>
+    <w:uiPriority w:val="99"/>
+    <w:unhideWhenUsed/>
+    <w:rsid w:val="00D9564D"/>
+    <w:rPr>
+      <w:color w:val="0000FF" w:themeColor="hyperlink"/>
+      <w:u w:val="single"/>
+    </w:rPr>
+  </w:style>
 </w:styles>
 </file>
 

</xml_diff>